<commit_message>
Add exercise 4 and update report
</commit_message>
<xml_diff>
--- a/Lab2/Lab2_report.docx
+++ b/Lab2/Lab2_report.docx
@@ -44,10 +44,8 @@
         <w:t>Таблица 1 – Список персонажей книги «Сильмариллион» и ответы на вопросы</w:t>
       </w:r>
     </w:p>
-    <w:bookmarkStart w:id="0" w:name="_GoBack"/>
+    <w:bookmarkStart w:id="0" w:name="_MON_1674887204"/>
     <w:bookmarkEnd w:id="0"/>
-    <w:bookmarkStart w:id="1" w:name="_MON_1674887204"/>
-    <w:bookmarkEnd w:id="1"/>
     <w:p>
       <w:pPr>
         <w:ind w:left="66"/>
@@ -60,7 +58,7 @@
         <w:rPr>
           <w:color w:val="000000" w:themeColor="text1"/>
         </w:rPr>
-        <w:object w:dxaOrig="5337" w:dyaOrig="11318">
+        <w:object w:dxaOrig="5757" w:dyaOrig="11318">
           <v:shapetype id="_x0000_t75" coordsize="21600,21600" o:spt="75" o:preferrelative="t" path="m@4@5l@4@11@9@11@9@5xe" filled="f" stroked="f">
             <v:stroke joinstyle="miter"/>
             <v:formulas>
@@ -80,12 +78,14 @@
             <v:path o:extrusionok="f" gradientshapeok="t" o:connecttype="rect"/>
             <o:lock v:ext="edit" aspectratio="t"/>
           </v:shapetype>
-          <v:shape id="_x0000_i1025" type="#_x0000_t75" style="width:266.7pt;height:566pt" o:ole="">
+          <v:shape id="_x0000_i1025" type="#_x0000_t75" style="width:287.25pt;height:566.25pt" o:ole="">
             <v:imagedata r:id="rId8" o:title=""/>
           </v:shape>
-          <o:OLEObject Type="Embed" ProgID="Excel.Sheet.12" ShapeID="_x0000_i1025" DrawAspect="Content" ObjectID="_1675532184" r:id="rId9"/>
+          <o:OLEObject Type="Embed" ProgID="Excel.Sheet.12" ShapeID="_x0000_i1025" DrawAspect="Content" ObjectID="_1676463931" r:id="rId9"/>
         </w:object>
       </w:r>
+      <w:bookmarkStart w:id="1" w:name="_GoBack"/>
+      <w:bookmarkEnd w:id="1"/>
     </w:p>
     <w:p>
       <w:pPr>
@@ -1156,6 +1156,78 @@
           <w:lang w:val="en-US"/>
         </w:rPr>
         <w:t xml:space="preserve"> No</w:t>
+      </w:r>
+    </w:p>
+    <w:p>
+      <w:pPr>
+        <w:pStyle w:val="a3"/>
+        <w:numPr>
+          <w:ilvl w:val="0"/>
+          <w:numId w:val="7"/>
+        </w:numPr>
+        <w:rPr>
+          <w:lang w:val="en-US"/>
+        </w:rPr>
+      </w:pPr>
+      <w:r>
+        <w:rPr>
+          <w:lang w:val="en-US"/>
+        </w:rPr>
+        <w:t xml:space="preserve"> Who is the character's father?</w:t>
+      </w:r>
+    </w:p>
+    <w:p>
+      <w:pPr>
+        <w:pStyle w:val="a3"/>
+        <w:numPr>
+          <w:ilvl w:val="1"/>
+          <w:numId w:val="36"/>
+        </w:numPr>
+        <w:rPr>
+          <w:lang w:val="en-US"/>
+        </w:rPr>
+      </w:pPr>
+      <w:r>
+        <w:t xml:space="preserve"> </w:t>
+      </w:r>
+      <w:r>
+        <w:t>Barahir</w:t>
+      </w:r>
+    </w:p>
+    <w:p>
+      <w:pPr>
+        <w:pStyle w:val="a3"/>
+        <w:numPr>
+          <w:ilvl w:val="1"/>
+          <w:numId w:val="36"/>
+        </w:numPr>
+        <w:rPr>
+          <w:lang w:val="en-US"/>
+        </w:rPr>
+      </w:pPr>
+      <w:r>
+        <w:t xml:space="preserve"> </w:t>
+      </w:r>
+      <w:r>
+        <w:t>Ulfang</w:t>
+      </w:r>
+    </w:p>
+    <w:p>
+      <w:pPr>
+        <w:pStyle w:val="a3"/>
+        <w:numPr>
+          <w:ilvl w:val="1"/>
+          <w:numId w:val="36"/>
+        </w:numPr>
+        <w:rPr>
+          <w:lang w:val="en-US"/>
+        </w:rPr>
+      </w:pPr>
+      <w:r>
+        <w:t xml:space="preserve"> </w:t>
+      </w:r>
+      <w:r>
+        <w:t>Other variant</w:t>
       </w:r>
     </w:p>
     <w:sectPr>
@@ -4205,6 +4277,92 @@
     </w:lvl>
   </w:abstractNum>
   <w:abstractNum w:abstractNumId="34" w15:restartNumberingAfterBreak="0">
+    <w:nsid w:val="79200B0D"/>
+    <w:multiLevelType w:val="hybridMultilevel"/>
+    <w:tmpl w:val="266C7C64"/>
+    <w:lvl w:ilvl="0" w:tplc="0419000F">
+      <w:start w:val="1"/>
+      <w:numFmt w:val="decimal"/>
+      <w:lvlText w:val="%1."/>
+      <w:lvlJc w:val="left"/>
+      <w:pPr>
+        <w:ind w:left="720" w:hanging="360"/>
+      </w:pPr>
+    </w:lvl>
+    <w:lvl w:ilvl="1" w:tplc="0419000F">
+      <w:start w:val="1"/>
+      <w:numFmt w:val="decimal"/>
+      <w:lvlText w:val="%2."/>
+      <w:lvlJc w:val="left"/>
+      <w:pPr>
+        <w:ind w:left="1440" w:hanging="360"/>
+      </w:pPr>
+    </w:lvl>
+    <w:lvl w:ilvl="2" w:tplc="0419001B" w:tentative="1">
+      <w:start w:val="1"/>
+      <w:numFmt w:val="lowerRoman"/>
+      <w:lvlText w:val="%3."/>
+      <w:lvlJc w:val="right"/>
+      <w:pPr>
+        <w:ind w:left="2160" w:hanging="180"/>
+      </w:pPr>
+    </w:lvl>
+    <w:lvl w:ilvl="3" w:tplc="0419000F" w:tentative="1">
+      <w:start w:val="1"/>
+      <w:numFmt w:val="decimal"/>
+      <w:lvlText w:val="%4."/>
+      <w:lvlJc w:val="left"/>
+      <w:pPr>
+        <w:ind w:left="2880" w:hanging="360"/>
+      </w:pPr>
+    </w:lvl>
+    <w:lvl w:ilvl="4" w:tplc="04190019" w:tentative="1">
+      <w:start w:val="1"/>
+      <w:numFmt w:val="lowerLetter"/>
+      <w:lvlText w:val="%5."/>
+      <w:lvlJc w:val="left"/>
+      <w:pPr>
+        <w:ind w:left="3600" w:hanging="360"/>
+      </w:pPr>
+    </w:lvl>
+    <w:lvl w:ilvl="5" w:tplc="0419001B" w:tentative="1">
+      <w:start w:val="1"/>
+      <w:numFmt w:val="lowerRoman"/>
+      <w:lvlText w:val="%6."/>
+      <w:lvlJc w:val="right"/>
+      <w:pPr>
+        <w:ind w:left="4320" w:hanging="180"/>
+      </w:pPr>
+    </w:lvl>
+    <w:lvl w:ilvl="6" w:tplc="0419000F" w:tentative="1">
+      <w:start w:val="1"/>
+      <w:numFmt w:val="decimal"/>
+      <w:lvlText w:val="%7."/>
+      <w:lvlJc w:val="left"/>
+      <w:pPr>
+        <w:ind w:left="5040" w:hanging="360"/>
+      </w:pPr>
+    </w:lvl>
+    <w:lvl w:ilvl="7" w:tplc="04190019" w:tentative="1">
+      <w:start w:val="1"/>
+      <w:numFmt w:val="lowerLetter"/>
+      <w:lvlText w:val="%8."/>
+      <w:lvlJc w:val="left"/>
+      <w:pPr>
+        <w:ind w:left="5760" w:hanging="360"/>
+      </w:pPr>
+    </w:lvl>
+    <w:lvl w:ilvl="8" w:tplc="0419001B" w:tentative="1">
+      <w:start w:val="1"/>
+      <w:numFmt w:val="lowerRoman"/>
+      <w:lvlText w:val="%9."/>
+      <w:lvlJc w:val="right"/>
+      <w:pPr>
+        <w:ind w:left="6480" w:hanging="180"/>
+      </w:pPr>
+    </w:lvl>
+  </w:abstractNum>
+  <w:abstractNum w:abstractNumId="35" w15:restartNumberingAfterBreak="0">
     <w:nsid w:val="7BD02BB0"/>
     <w:multiLevelType w:val="hybridMultilevel"/>
     <w:tmpl w:val="6A12A960"/>
@@ -4390,10 +4548,13 @@
     <w:abstractNumId w:val="26"/>
   </w:num>
   <w:num w:numId="34">
-    <w:abstractNumId w:val="34"/>
+    <w:abstractNumId w:val="35"/>
   </w:num>
   <w:num w:numId="35">
     <w:abstractNumId w:val="30"/>
+  </w:num>
+  <w:num w:numId="36">
+    <w:abstractNumId w:val="34"/>
   </w:num>
 </w:numbering>
 </file>
@@ -5188,7 +5349,7 @@
 </file>
 
 <file path=customXml/itemProps1.xml><?xml version="1.0" encoding="utf-8"?>
-<ds:datastoreItem xmlns:ds="http://schemas.openxmlformats.org/officeDocument/2006/customXml" ds:itemID="{305C6D83-8F10-496B-BE38-4C4B089785E3}">
+<ds:datastoreItem xmlns:ds="http://schemas.openxmlformats.org/officeDocument/2006/customXml" ds:itemID="{81D12F25-0AF3-4269-AE03-C09B7AD71515}">
   <ds:schemaRefs>
     <ds:schemaRef ds:uri="http://schemas.openxmlformats.org/officeDocument/2006/bibliography"/>
   </ds:schemaRefs>

</xml_diff>